<commit_message>
clean and final sub
</commit_message>
<xml_diff>
--- a/report_updated.docx
+++ b/report_updated.docx
@@ -355,6 +355,7 @@
         <w:rPr>
           <w:color w:val="auto"/>
         </w:rPr>
+        <w:lastRenderedPageBreak/>
         <w:t xml:space="preserve">2. Exploratory Data Analysis and Feature Engineering and Data Preparation </w:t>
       </w:r>
     </w:p>
@@ -410,13 +411,15 @@
     </w:p>
     <w:p>
       <w:r>
+        <w:t xml:space="preserve">                               </w:t>
+      </w:r>
+      <w:r>
         <w:rPr>
           <w:noProof/>
         </w:rPr>
-        <w:lastRenderedPageBreak/>
         <w:drawing>
-          <wp:inline distT="0" distB="0" distL="0" distR="0" wp14:anchorId="2B346C1F" wp14:editId="2662E4E7">
-            <wp:extent cx="5943600" cy="5779770"/>
+          <wp:inline distT="0" distB="0" distL="0" distR="0" wp14:anchorId="2B346C1F" wp14:editId="4C5D4697">
+            <wp:extent cx="3395207" cy="3301622"/>
             <wp:effectExtent l="0" t="0" r="0" b="0"/>
             <wp:docPr id="1" name="Picture 1" descr="A close-up of a window&#10;&#10;Description automatically generated with low confidence"/>
             <wp:cNvGraphicFramePr>
@@ -432,7 +435,7 @@
                     </pic:cNvPicPr>
                   </pic:nvPicPr>
                   <pic:blipFill>
-                    <a:blip r:embed="rId6">
+                    <a:blip r:embed="rId6" cstate="print">
                       <a:extLst>
                         <a:ext uri="{28A0092B-C50C-407E-A947-70E740481C1C}">
                           <a14:useLocalDpi xmlns:a14="http://schemas.microsoft.com/office/drawing/2010/main" val="0"/>
@@ -447,7 +450,7 @@
                   <pic:spPr bwMode="auto">
                     <a:xfrm>
                       <a:off x="0" y="0"/>
-                      <a:ext cx="5943600" cy="5779770"/>
+                      <a:ext cx="3395207" cy="3301622"/>
                     </a:xfrm>
                     <a:prstGeom prst="rect">
                       <a:avLst/>
@@ -523,11 +526,9 @@
       <w:r>
         <w:t xml:space="preserve">sales volume, </w:t>
       </w:r>
-      <w:proofErr w:type="gramStart"/>
-      <w:r>
-        <w:t>amounts(</w:t>
-      </w:r>
-      <w:proofErr w:type="gramEnd"/>
+      <w:r>
+        <w:t>amounts (</w:t>
+      </w:r>
       <w:r>
         <w:t>mean, variance).</w:t>
       </w:r>
@@ -555,22 +556,20 @@
       <w:r>
         <w:t xml:space="preserve">when did sales </w:t>
       </w:r>
+      <w:r>
+        <w:t>happe</w:t>
+      </w:r>
+      <w:r>
+        <w:t xml:space="preserve">n </w:t>
+      </w:r>
+      <w:r>
+        <w:t xml:space="preserve">(sales per day/week/month, time of the day morning, noon, </w:t>
+      </w:r>
       <w:proofErr w:type="gramStart"/>
       <w:r>
-        <w:t>happens</w:t>
+        <w:t>night.</w:t>
       </w:r>
       <w:proofErr w:type="gramEnd"/>
-      <w:r>
-        <w:t xml:space="preserve"> </w:t>
-      </w:r>
-      <w:proofErr w:type="gramStart"/>
-      <w:r>
-        <w:t>when(</w:t>
-      </w:r>
-      <w:proofErr w:type="gramEnd"/>
-      <w:r>
-        <w:t>sales per day/week/month, time of the day morning, noon, night.</w:t>
-      </w:r>
     </w:p>
     <w:p>
       <w:pPr>
@@ -603,6 +602,7 @@
     </w:p>
     <w:p>
       <w:r>
+        <w:lastRenderedPageBreak/>
         <w:t>This is based on my experience working with retail time series. The idea is to use existing time series to come up with content or feature represent to separate merchants from different clusters.</w:t>
       </w:r>
     </w:p>
@@ -657,11 +657,9 @@
       <w:r>
         <w:t xml:space="preserve">instead of using mean, take the most recent average, with </w:t>
       </w:r>
-      <w:proofErr w:type="gramStart"/>
-      <w:r>
-        <w:t>weights</w:t>
-      </w:r>
-      <w:proofErr w:type="gramEnd"/>
+      <w:r>
+        <w:t>weights.</w:t>
+      </w:r>
     </w:p>
     <w:p>
       <w:pPr>
@@ -679,11 +677,9 @@
       <w:r>
         <w:t xml:space="preserve">To find </w:t>
       </w:r>
-      <w:proofErr w:type="gramStart"/>
-      <w:r>
-        <w:t>those information</w:t>
-      </w:r>
-      <w:proofErr w:type="gramEnd"/>
+      <w:r>
+        <w:t>that information</w:t>
+      </w:r>
       <w:r>
         <w:t>,</w:t>
       </w:r>
@@ -691,12 +687,10 @@
         <w:t xml:space="preserve"> I used </w:t>
       </w:r>
       <w:proofErr w:type="spellStart"/>
-      <w:proofErr w:type="gramStart"/>
       <w:r>
         <w:t>TSFresh</w:t>
       </w:r>
       <w:proofErr w:type="spellEnd"/>
-      <w:proofErr w:type="gramEnd"/>
       <w:r>
         <w:t xml:space="preserve"> module </w:t>
       </w:r>
@@ -853,64 +847,70 @@
         <w:rPr>
           <w:color w:val="auto"/>
         </w:rPr>
+        <w:t>3.</w:t>
+      </w:r>
+      <w:r>
+        <w:rPr>
+          <w:color w:val="auto"/>
+        </w:rPr>
+        <w:t>2</w:t>
+      </w:r>
+      <w:r>
+        <w:rPr>
+          <w:color w:val="auto"/>
+        </w:rPr>
+        <w:t xml:space="preserve"> Model comparisons</w:t>
+      </w:r>
+    </w:p>
+    <w:p>
+      <w:r>
+        <w:t xml:space="preserve">I chose </w:t>
+      </w:r>
+      <w:proofErr w:type="spellStart"/>
+      <w:r>
+        <w:t>K</w:t>
+      </w:r>
+      <w:r>
+        <w:t>M</w:t>
+      </w:r>
+      <w:r>
+        <w:t>eans</w:t>
+      </w:r>
+      <w:proofErr w:type="spellEnd"/>
+      <w:r>
+        <w:t xml:space="preserve"> Model and Gaussian mixture to identify the clusters. </w:t>
+      </w:r>
+      <w:proofErr w:type="spellStart"/>
+      <w:r>
+        <w:t>KMeans</w:t>
+      </w:r>
+      <w:proofErr w:type="spellEnd"/>
+      <w:r>
+        <w:t xml:space="preserve"> us distance to separate the datapoint while GM use MLE to estimate a distribution that fits the data the best.</w:t>
+      </w:r>
+    </w:p>
+    <w:p>
+      <w:r>
+        <w:t xml:space="preserve">One important hyper-parameter is the number of clusters. I used </w:t>
+      </w:r>
+      <w:proofErr w:type="gramStart"/>
+      <w:r>
+        <w:t>K-</w:t>
+      </w:r>
+      <w:proofErr w:type="gramEnd"/>
+      <w:r>
+        <w:t>elbow plot and Silhouette plot to visualize the result.</w:t>
+      </w:r>
+      <w:r>
+        <w:t xml:space="preserve"> </w:t>
+      </w:r>
+    </w:p>
+    <w:p>
+      <w:r>
+        <w:rPr>
+          <w:noProof/>
+        </w:rPr>
         <w:lastRenderedPageBreak/>
-        <w:t>3.</w:t>
-      </w:r>
-      <w:r>
-        <w:rPr>
-          <w:color w:val="auto"/>
-        </w:rPr>
-        <w:t>2</w:t>
-      </w:r>
-      <w:r>
-        <w:rPr>
-          <w:color w:val="auto"/>
-        </w:rPr>
-        <w:t xml:space="preserve"> Model comparisons</w:t>
-      </w:r>
-    </w:p>
-    <w:p>
-      <w:r>
-        <w:t xml:space="preserve">I chose </w:t>
-      </w:r>
-      <w:proofErr w:type="spellStart"/>
-      <w:r>
-        <w:t>Kmeans</w:t>
-      </w:r>
-      <w:proofErr w:type="spellEnd"/>
-      <w:r>
-        <w:t xml:space="preserve"> Model and Gaussian mixture to identify the clusters. </w:t>
-      </w:r>
-      <w:proofErr w:type="spellStart"/>
-      <w:r>
-        <w:t>KMeans</w:t>
-      </w:r>
-      <w:proofErr w:type="spellEnd"/>
-      <w:r>
-        <w:t xml:space="preserve"> us distance to separate the datapoint while GM use MLE to estimate a distribution that fits the data the best.</w:t>
-      </w:r>
-    </w:p>
-    <w:p>
-      <w:r>
-        <w:t xml:space="preserve">One important hyper-parameter is the number of clusters. I used </w:t>
-      </w:r>
-      <w:proofErr w:type="gramStart"/>
-      <w:r>
-        <w:t>K-</w:t>
-      </w:r>
-      <w:proofErr w:type="gramEnd"/>
-      <w:r>
-        <w:t>elbow plot and Silhouette plot to visualize the result.</w:t>
-      </w:r>
-      <w:r>
-        <w:t xml:space="preserve"> </w:t>
-      </w:r>
-    </w:p>
-    <w:p>
-      <w:r>
-        <w:rPr>
-          <w:noProof/>
-        </w:rPr>
         <w:drawing>
           <wp:inline distT="0" distB="0" distL="0" distR="0" wp14:anchorId="6ED626E7" wp14:editId="7C4987F4">
             <wp:extent cx="2046511" cy="1280160"/>
@@ -1078,14 +1078,290 @@
         </w:drawing>
       </w:r>
     </w:p>
+    <w:tbl>
+      <w:tblPr>
+        <w:tblStyle w:val="PlainTable1"/>
+        <w:tblW w:w="6316" w:type="dxa"/>
+        <w:tblLook w:val="04A0" w:firstRow="1" w:lastRow="0" w:firstColumn="1" w:lastColumn="0" w:noHBand="0" w:noVBand="1"/>
+      </w:tblPr>
+      <w:tblGrid>
+        <w:gridCol w:w="2535"/>
+        <w:gridCol w:w="3781"/>
+      </w:tblGrid>
+      <w:tr>
+        <w:trPr>
+          <w:cnfStyle w:val="100000000000" w:firstRow="1" w:lastRow="0" w:firstColumn="0" w:lastColumn="0" w:oddVBand="0" w:evenVBand="0" w:oddHBand="0" w:evenHBand="0" w:firstRowFirstColumn="0" w:firstRowLastColumn="0" w:lastRowFirstColumn="0" w:lastRowLastColumn="0"/>
+          <w:trHeight w:val="340"/>
+        </w:trPr>
+        <w:tc>
+          <w:tcPr>
+            <w:cnfStyle w:val="001000000000" w:firstRow="0" w:lastRow="0" w:firstColumn="1" w:lastColumn="0" w:oddVBand="0" w:evenVBand="0" w:oddHBand="0" w:evenHBand="0" w:firstRowFirstColumn="0" w:firstRowLastColumn="0" w:lastRowFirstColumn="0" w:lastRowLastColumn="0"/>
+            <w:tcW w:w="2535" w:type="dxa"/>
+            <w:noWrap/>
+            <w:hideMark/>
+          </w:tcPr>
+          <w:p>
+            <w:pPr>
+              <w:rPr>
+                <w:rFonts w:ascii="Calibri" w:eastAsia="Times New Roman" w:hAnsi="Calibri" w:cs="Calibri"/>
+              </w:rPr>
+            </w:pPr>
+            <w:r>
+              <w:rPr>
+                <w:rFonts w:ascii="Calibri" w:eastAsia="Times New Roman" w:hAnsi="Calibri" w:cs="Calibri"/>
+              </w:rPr>
+              <w:t>N</w:t>
+            </w:r>
+            <w:r>
+              <w:rPr>
+                <w:rFonts w:ascii="Calibri" w:eastAsia="Times New Roman" w:hAnsi="Calibri" w:cs="Calibri"/>
+              </w:rPr>
+              <w:t xml:space="preserve">umber of </w:t>
+            </w:r>
+            <w:r>
+              <w:rPr>
+                <w:rFonts w:ascii="Calibri" w:eastAsia="Times New Roman" w:hAnsi="Calibri" w:cs="Calibri"/>
+              </w:rPr>
+              <w:t>clusters</w:t>
+            </w:r>
+          </w:p>
+        </w:tc>
+        <w:tc>
+          <w:tcPr>
+            <w:tcW w:w="3781" w:type="dxa"/>
+            <w:noWrap/>
+            <w:hideMark/>
+          </w:tcPr>
+          <w:p>
+            <w:pPr>
+              <w:cnfStyle w:val="100000000000" w:firstRow="1" w:lastRow="0" w:firstColumn="0" w:lastColumn="0" w:oddVBand="0" w:evenVBand="0" w:oddHBand="0" w:evenHBand="0" w:firstRowFirstColumn="0" w:firstRowLastColumn="0" w:lastRowFirstColumn="0" w:lastRowLastColumn="0"/>
+              <w:rPr>
+                <w:rFonts w:ascii="Calibri" w:eastAsia="Times New Roman" w:hAnsi="Calibri" w:cs="Calibri"/>
+              </w:rPr>
+            </w:pPr>
+            <w:proofErr w:type="spellStart"/>
+            <w:r>
+              <w:rPr>
+                <w:rFonts w:ascii="Calibri" w:eastAsia="Times New Roman" w:hAnsi="Calibri" w:cs="Calibri"/>
+              </w:rPr>
+              <w:t>Silhouette_score</w:t>
+            </w:r>
+            <w:proofErr w:type="spellEnd"/>
+          </w:p>
+        </w:tc>
+      </w:tr>
+      <w:tr>
+        <w:trPr>
+          <w:cnfStyle w:val="000000100000" w:firstRow="0" w:lastRow="0" w:firstColumn="0" w:lastColumn="0" w:oddVBand="0" w:evenVBand="0" w:oddHBand="1" w:evenHBand="0" w:firstRowFirstColumn="0" w:firstRowLastColumn="0" w:lastRowFirstColumn="0" w:lastRowLastColumn="0"/>
+          <w:trHeight w:val="340"/>
+        </w:trPr>
+        <w:tc>
+          <w:tcPr>
+            <w:cnfStyle w:val="001000000000" w:firstRow="0" w:lastRow="0" w:firstColumn="1" w:lastColumn="0" w:oddVBand="0" w:evenVBand="0" w:oddHBand="0" w:evenHBand="0" w:firstRowFirstColumn="0" w:firstRowLastColumn="0" w:lastRowFirstColumn="0" w:lastRowLastColumn="0"/>
+            <w:tcW w:w="2535" w:type="dxa"/>
+            <w:noWrap/>
+            <w:hideMark/>
+          </w:tcPr>
+          <w:p>
+            <w:pPr>
+              <w:jc w:val="right"/>
+              <w:rPr>
+                <w:rFonts w:ascii="Calibri" w:eastAsia="Times New Roman" w:hAnsi="Calibri" w:cs="Calibri"/>
+              </w:rPr>
+            </w:pPr>
+            <w:r>
+              <w:rPr>
+                <w:rFonts w:ascii="Calibri" w:eastAsia="Times New Roman" w:hAnsi="Calibri" w:cs="Calibri"/>
+              </w:rPr>
+              <w:t>4</w:t>
+            </w:r>
+          </w:p>
+        </w:tc>
+        <w:tc>
+          <w:tcPr>
+            <w:tcW w:w="3781" w:type="dxa"/>
+            <w:noWrap/>
+            <w:hideMark/>
+          </w:tcPr>
+          <w:p>
+            <w:pPr>
+              <w:jc w:val="right"/>
+              <w:cnfStyle w:val="000000100000" w:firstRow="0" w:lastRow="0" w:firstColumn="0" w:lastColumn="0" w:oddVBand="0" w:evenVBand="0" w:oddHBand="1" w:evenHBand="0" w:firstRowFirstColumn="0" w:firstRowLastColumn="0" w:lastRowFirstColumn="0" w:lastRowLastColumn="0"/>
+              <w:rPr>
+                <w:rFonts w:ascii="Calibri" w:eastAsia="Times New Roman" w:hAnsi="Calibri" w:cs="Calibri"/>
+              </w:rPr>
+            </w:pPr>
+            <w:r>
+              <w:rPr>
+                <w:rFonts w:ascii="Calibri" w:eastAsia="Times New Roman" w:hAnsi="Calibri" w:cs="Calibri"/>
+              </w:rPr>
+              <w:t>0.373</w:t>
+            </w:r>
+          </w:p>
+        </w:tc>
+      </w:tr>
+      <w:tr>
+        <w:trPr>
+          <w:trHeight w:val="340"/>
+        </w:trPr>
+        <w:tc>
+          <w:tcPr>
+            <w:cnfStyle w:val="001000000000" w:firstRow="0" w:lastRow="0" w:firstColumn="1" w:lastColumn="0" w:oddVBand="0" w:evenVBand="0" w:oddHBand="0" w:evenHBand="0" w:firstRowFirstColumn="0" w:firstRowLastColumn="0" w:lastRowFirstColumn="0" w:lastRowLastColumn="0"/>
+            <w:tcW w:w="2535" w:type="dxa"/>
+            <w:noWrap/>
+            <w:hideMark/>
+          </w:tcPr>
+          <w:p>
+            <w:pPr>
+              <w:jc w:val="right"/>
+              <w:rPr>
+                <w:rFonts w:ascii="Calibri" w:eastAsia="Times New Roman" w:hAnsi="Calibri" w:cs="Calibri"/>
+              </w:rPr>
+            </w:pPr>
+            <w:r>
+              <w:rPr>
+                <w:rFonts w:ascii="Calibri" w:eastAsia="Times New Roman" w:hAnsi="Calibri" w:cs="Calibri"/>
+              </w:rPr>
+              <w:t>8</w:t>
+            </w:r>
+          </w:p>
+        </w:tc>
+        <w:tc>
+          <w:tcPr>
+            <w:tcW w:w="3781" w:type="dxa"/>
+            <w:noWrap/>
+            <w:hideMark/>
+          </w:tcPr>
+          <w:p>
+            <w:pPr>
+              <w:jc w:val="right"/>
+              <w:cnfStyle w:val="000000000000" w:firstRow="0" w:lastRow="0" w:firstColumn="0" w:lastColumn="0" w:oddVBand="0" w:evenVBand="0" w:oddHBand="0" w:evenHBand="0" w:firstRowFirstColumn="0" w:firstRowLastColumn="0" w:lastRowFirstColumn="0" w:lastRowLastColumn="0"/>
+              <w:rPr>
+                <w:rFonts w:ascii="Calibri" w:eastAsia="Times New Roman" w:hAnsi="Calibri" w:cs="Calibri"/>
+              </w:rPr>
+            </w:pPr>
+            <w:r>
+              <w:rPr>
+                <w:rFonts w:ascii="Calibri" w:eastAsia="Times New Roman" w:hAnsi="Calibri" w:cs="Calibri"/>
+              </w:rPr>
+              <w:t>0.538</w:t>
+            </w:r>
+          </w:p>
+        </w:tc>
+      </w:tr>
+      <w:tr>
+        <w:trPr>
+          <w:cnfStyle w:val="000000100000" w:firstRow="0" w:lastRow="0" w:firstColumn="0" w:lastColumn="0" w:oddVBand="0" w:evenVBand="0" w:oddHBand="1" w:evenHBand="0" w:firstRowFirstColumn="0" w:firstRowLastColumn="0" w:lastRowFirstColumn="0" w:lastRowLastColumn="0"/>
+          <w:trHeight w:val="340"/>
+        </w:trPr>
+        <w:tc>
+          <w:tcPr>
+            <w:cnfStyle w:val="001000000000" w:firstRow="0" w:lastRow="0" w:firstColumn="1" w:lastColumn="0" w:oddVBand="0" w:evenVBand="0" w:oddHBand="0" w:evenHBand="0" w:firstRowFirstColumn="0" w:firstRowLastColumn="0" w:lastRowFirstColumn="0" w:lastRowLastColumn="0"/>
+            <w:tcW w:w="2535" w:type="dxa"/>
+            <w:noWrap/>
+            <w:hideMark/>
+          </w:tcPr>
+          <w:p>
+            <w:pPr>
+              <w:jc w:val="right"/>
+              <w:rPr>
+                <w:rFonts w:ascii="Calibri" w:eastAsia="Times New Roman" w:hAnsi="Calibri" w:cs="Calibri"/>
+              </w:rPr>
+            </w:pPr>
+            <w:r>
+              <w:rPr>
+                <w:rFonts w:ascii="Calibri" w:eastAsia="Times New Roman" w:hAnsi="Calibri" w:cs="Calibri"/>
+              </w:rPr>
+              <w:t>10</w:t>
+            </w:r>
+          </w:p>
+        </w:tc>
+        <w:tc>
+          <w:tcPr>
+            <w:tcW w:w="3781" w:type="dxa"/>
+            <w:noWrap/>
+            <w:hideMark/>
+          </w:tcPr>
+          <w:p>
+            <w:pPr>
+              <w:jc w:val="right"/>
+              <w:cnfStyle w:val="000000100000" w:firstRow="0" w:lastRow="0" w:firstColumn="0" w:lastColumn="0" w:oddVBand="0" w:evenVBand="0" w:oddHBand="1" w:evenHBand="0" w:firstRowFirstColumn="0" w:firstRowLastColumn="0" w:lastRowFirstColumn="0" w:lastRowLastColumn="0"/>
+              <w:rPr>
+                <w:rFonts w:ascii="Calibri" w:eastAsia="Times New Roman" w:hAnsi="Calibri" w:cs="Calibri"/>
+                <w:b/>
+                <w:bCs/>
+              </w:rPr>
+            </w:pPr>
+            <w:r>
+              <w:rPr>
+                <w:rFonts w:ascii="Calibri" w:eastAsia="Times New Roman" w:hAnsi="Calibri" w:cs="Calibri"/>
+                <w:b/>
+                <w:bCs/>
+              </w:rPr>
+              <w:t>0.555</w:t>
+            </w:r>
+          </w:p>
+        </w:tc>
+      </w:tr>
+      <w:tr>
+        <w:trPr>
+          <w:trHeight w:val="340"/>
+        </w:trPr>
+        <w:tc>
+          <w:tcPr>
+            <w:cnfStyle w:val="001000000000" w:firstRow="0" w:lastRow="0" w:firstColumn="1" w:lastColumn="0" w:oddVBand="0" w:evenVBand="0" w:oddHBand="0" w:evenHBand="0" w:firstRowFirstColumn="0" w:firstRowLastColumn="0" w:lastRowFirstColumn="0" w:lastRowLastColumn="0"/>
+            <w:tcW w:w="2535" w:type="dxa"/>
+            <w:noWrap/>
+            <w:hideMark/>
+          </w:tcPr>
+          <w:p>
+            <w:pPr>
+              <w:jc w:val="right"/>
+              <w:rPr>
+                <w:rFonts w:ascii="Calibri" w:eastAsia="Times New Roman" w:hAnsi="Calibri" w:cs="Calibri"/>
+              </w:rPr>
+            </w:pPr>
+            <w:r>
+              <w:rPr>
+                <w:rFonts w:ascii="Calibri" w:eastAsia="Times New Roman" w:hAnsi="Calibri" w:cs="Calibri"/>
+              </w:rPr>
+              <w:t>14</w:t>
+            </w:r>
+          </w:p>
+        </w:tc>
+        <w:tc>
+          <w:tcPr>
+            <w:tcW w:w="3781" w:type="dxa"/>
+            <w:noWrap/>
+            <w:hideMark/>
+          </w:tcPr>
+          <w:p>
+            <w:pPr>
+              <w:jc w:val="right"/>
+              <w:cnfStyle w:val="000000000000" w:firstRow="0" w:lastRow="0" w:firstColumn="0" w:lastColumn="0" w:oddVBand="0" w:evenVBand="0" w:oddHBand="0" w:evenHBand="0" w:firstRowFirstColumn="0" w:firstRowLastColumn="0" w:lastRowFirstColumn="0" w:lastRowLastColumn="0"/>
+              <w:rPr>
+                <w:rFonts w:ascii="Calibri" w:eastAsia="Times New Roman" w:hAnsi="Calibri" w:cs="Calibri"/>
+              </w:rPr>
+            </w:pPr>
+            <w:r>
+              <w:rPr>
+                <w:rFonts w:ascii="Calibri" w:eastAsia="Times New Roman" w:hAnsi="Calibri" w:cs="Calibri"/>
+              </w:rPr>
+              <w:t>0.475</w:t>
+            </w:r>
+          </w:p>
+        </w:tc>
+      </w:tr>
+    </w:tbl>
+    <w:p/>
     <w:p>
       <w:r>
         <w:rPr>
           <w:noProof/>
         </w:rPr>
         <w:drawing>
-          <wp:inline distT="0" distB="0" distL="0" distR="0" wp14:anchorId="6844EAC0" wp14:editId="6FD5A2A2">
-            <wp:extent cx="5943600" cy="2741295"/>
+          <wp:inline distT="0" distB="0" distL="0" distR="0" wp14:anchorId="6844EAC0" wp14:editId="17FC03C3">
+            <wp:extent cx="4882101" cy="2251713"/>
             <wp:effectExtent l="0" t="0" r="0" b="0"/>
             <wp:docPr id="5" name="Picture 5" descr="Chart, funnel chart&#10;&#10;Description automatically generated"/>
             <wp:cNvGraphicFramePr>
@@ -1116,7 +1392,7 @@
                   <pic:spPr bwMode="auto">
                     <a:xfrm>
                       <a:off x="0" y="0"/>
-                      <a:ext cx="5943600" cy="2741295"/>
+                      <a:ext cx="4896353" cy="2258286"/>
                     </a:xfrm>
                     <a:prstGeom prst="rect">
                       <a:avLst/>
@@ -1133,284 +1409,6 @@
         </w:drawing>
       </w:r>
     </w:p>
-    <w:tbl>
-      <w:tblPr>
-        <w:tblStyle w:val="PlainTable1"/>
-        <w:tblW w:w="6316" w:type="dxa"/>
-        <w:tblLook w:val="04A0" w:firstRow="1" w:lastRow="0" w:firstColumn="1" w:lastColumn="0" w:noHBand="0" w:noVBand="1"/>
-      </w:tblPr>
-      <w:tblGrid>
-        <w:gridCol w:w="2535"/>
-        <w:gridCol w:w="3781"/>
-      </w:tblGrid>
-      <w:tr>
-        <w:trPr>
-          <w:cnfStyle w:val="100000000000" w:firstRow="1" w:lastRow="0" w:firstColumn="0" w:lastColumn="0" w:oddVBand="0" w:evenVBand="0" w:oddHBand="0" w:evenHBand="0" w:firstRowFirstColumn="0" w:firstRowLastColumn="0" w:lastRowFirstColumn="0" w:lastRowLastColumn="0"/>
-          <w:trHeight w:val="340"/>
-        </w:trPr>
-        <w:tc>
-          <w:tcPr>
-            <w:cnfStyle w:val="001000000000" w:firstRow="0" w:lastRow="0" w:firstColumn="1" w:lastColumn="0" w:oddVBand="0" w:evenVBand="0" w:oddHBand="0" w:evenHBand="0" w:firstRowFirstColumn="0" w:firstRowLastColumn="0" w:lastRowFirstColumn="0" w:lastRowLastColumn="0"/>
-            <w:tcW w:w="2535" w:type="dxa"/>
-            <w:noWrap/>
-            <w:hideMark/>
-          </w:tcPr>
-          <w:p>
-            <w:pPr>
-              <w:rPr>
-                <w:rFonts w:ascii="Calibri" w:eastAsia="Times New Roman" w:hAnsi="Calibri" w:cs="Calibri"/>
-              </w:rPr>
-            </w:pPr>
-            <w:r>
-              <w:rPr>
-                <w:rFonts w:ascii="Calibri" w:eastAsia="Times New Roman" w:hAnsi="Calibri" w:cs="Calibri"/>
-              </w:rPr>
-              <w:lastRenderedPageBreak/>
-              <w:t>N</w:t>
-            </w:r>
-            <w:r>
-              <w:rPr>
-                <w:rFonts w:ascii="Calibri" w:eastAsia="Times New Roman" w:hAnsi="Calibri" w:cs="Calibri"/>
-              </w:rPr>
-              <w:t xml:space="preserve">umber of </w:t>
-            </w:r>
-            <w:r>
-              <w:rPr>
-                <w:rFonts w:ascii="Calibri" w:eastAsia="Times New Roman" w:hAnsi="Calibri" w:cs="Calibri"/>
-              </w:rPr>
-              <w:t>clusters</w:t>
-            </w:r>
-          </w:p>
-        </w:tc>
-        <w:tc>
-          <w:tcPr>
-            <w:tcW w:w="3781" w:type="dxa"/>
-            <w:noWrap/>
-            <w:hideMark/>
-          </w:tcPr>
-          <w:p>
-            <w:pPr>
-              <w:cnfStyle w:val="100000000000" w:firstRow="1" w:lastRow="0" w:firstColumn="0" w:lastColumn="0" w:oddVBand="0" w:evenVBand="0" w:oddHBand="0" w:evenHBand="0" w:firstRowFirstColumn="0" w:firstRowLastColumn="0" w:lastRowFirstColumn="0" w:lastRowLastColumn="0"/>
-              <w:rPr>
-                <w:rFonts w:ascii="Calibri" w:eastAsia="Times New Roman" w:hAnsi="Calibri" w:cs="Calibri"/>
-              </w:rPr>
-            </w:pPr>
-            <w:proofErr w:type="spellStart"/>
-            <w:r>
-              <w:rPr>
-                <w:rFonts w:ascii="Calibri" w:eastAsia="Times New Roman" w:hAnsi="Calibri" w:cs="Calibri"/>
-              </w:rPr>
-              <w:t>Silhouette_score</w:t>
-            </w:r>
-            <w:proofErr w:type="spellEnd"/>
-          </w:p>
-        </w:tc>
-      </w:tr>
-      <w:tr>
-        <w:trPr>
-          <w:cnfStyle w:val="000000100000" w:firstRow="0" w:lastRow="0" w:firstColumn="0" w:lastColumn="0" w:oddVBand="0" w:evenVBand="0" w:oddHBand="1" w:evenHBand="0" w:firstRowFirstColumn="0" w:firstRowLastColumn="0" w:lastRowFirstColumn="0" w:lastRowLastColumn="0"/>
-          <w:trHeight w:val="340"/>
-        </w:trPr>
-        <w:tc>
-          <w:tcPr>
-            <w:cnfStyle w:val="001000000000" w:firstRow="0" w:lastRow="0" w:firstColumn="1" w:lastColumn="0" w:oddVBand="0" w:evenVBand="0" w:oddHBand="0" w:evenHBand="0" w:firstRowFirstColumn="0" w:firstRowLastColumn="0" w:lastRowFirstColumn="0" w:lastRowLastColumn="0"/>
-            <w:tcW w:w="2535" w:type="dxa"/>
-            <w:noWrap/>
-            <w:hideMark/>
-          </w:tcPr>
-          <w:p>
-            <w:pPr>
-              <w:jc w:val="right"/>
-              <w:rPr>
-                <w:rFonts w:ascii="Calibri" w:eastAsia="Times New Roman" w:hAnsi="Calibri" w:cs="Calibri"/>
-              </w:rPr>
-            </w:pPr>
-            <w:r>
-              <w:rPr>
-                <w:rFonts w:ascii="Calibri" w:eastAsia="Times New Roman" w:hAnsi="Calibri" w:cs="Calibri"/>
-              </w:rPr>
-              <w:t>4</w:t>
-            </w:r>
-          </w:p>
-        </w:tc>
-        <w:tc>
-          <w:tcPr>
-            <w:tcW w:w="3781" w:type="dxa"/>
-            <w:noWrap/>
-            <w:hideMark/>
-          </w:tcPr>
-          <w:p>
-            <w:pPr>
-              <w:jc w:val="right"/>
-              <w:cnfStyle w:val="000000100000" w:firstRow="0" w:lastRow="0" w:firstColumn="0" w:lastColumn="0" w:oddVBand="0" w:evenVBand="0" w:oddHBand="1" w:evenHBand="0" w:firstRowFirstColumn="0" w:firstRowLastColumn="0" w:lastRowFirstColumn="0" w:lastRowLastColumn="0"/>
-              <w:rPr>
-                <w:rFonts w:ascii="Calibri" w:eastAsia="Times New Roman" w:hAnsi="Calibri" w:cs="Calibri"/>
-              </w:rPr>
-            </w:pPr>
-            <w:r>
-              <w:rPr>
-                <w:rFonts w:ascii="Calibri" w:eastAsia="Times New Roman" w:hAnsi="Calibri" w:cs="Calibri"/>
-              </w:rPr>
-              <w:t>0.373</w:t>
-            </w:r>
-          </w:p>
-        </w:tc>
-      </w:tr>
-      <w:tr>
-        <w:trPr>
-          <w:trHeight w:val="340"/>
-        </w:trPr>
-        <w:tc>
-          <w:tcPr>
-            <w:cnfStyle w:val="001000000000" w:firstRow="0" w:lastRow="0" w:firstColumn="1" w:lastColumn="0" w:oddVBand="0" w:evenVBand="0" w:oddHBand="0" w:evenHBand="0" w:firstRowFirstColumn="0" w:firstRowLastColumn="0" w:lastRowFirstColumn="0" w:lastRowLastColumn="0"/>
-            <w:tcW w:w="2535" w:type="dxa"/>
-            <w:noWrap/>
-            <w:hideMark/>
-          </w:tcPr>
-          <w:p>
-            <w:pPr>
-              <w:jc w:val="right"/>
-              <w:rPr>
-                <w:rFonts w:ascii="Calibri" w:eastAsia="Times New Roman" w:hAnsi="Calibri" w:cs="Calibri"/>
-              </w:rPr>
-            </w:pPr>
-            <w:r>
-              <w:rPr>
-                <w:rFonts w:ascii="Calibri" w:eastAsia="Times New Roman" w:hAnsi="Calibri" w:cs="Calibri"/>
-              </w:rPr>
-              <w:t>8</w:t>
-            </w:r>
-          </w:p>
-        </w:tc>
-        <w:tc>
-          <w:tcPr>
-            <w:tcW w:w="3781" w:type="dxa"/>
-            <w:noWrap/>
-            <w:hideMark/>
-          </w:tcPr>
-          <w:p>
-            <w:pPr>
-              <w:jc w:val="right"/>
-              <w:cnfStyle w:val="000000000000" w:firstRow="0" w:lastRow="0" w:firstColumn="0" w:lastColumn="0" w:oddVBand="0" w:evenVBand="0" w:oddHBand="0" w:evenHBand="0" w:firstRowFirstColumn="0" w:firstRowLastColumn="0" w:lastRowFirstColumn="0" w:lastRowLastColumn="0"/>
-              <w:rPr>
-                <w:rFonts w:ascii="Calibri" w:eastAsia="Times New Roman" w:hAnsi="Calibri" w:cs="Calibri"/>
-              </w:rPr>
-            </w:pPr>
-            <w:r>
-              <w:rPr>
-                <w:rFonts w:ascii="Calibri" w:eastAsia="Times New Roman" w:hAnsi="Calibri" w:cs="Calibri"/>
-              </w:rPr>
-              <w:t>0.538</w:t>
-            </w:r>
-          </w:p>
-        </w:tc>
-      </w:tr>
-      <w:tr>
-        <w:trPr>
-          <w:cnfStyle w:val="000000100000" w:firstRow="0" w:lastRow="0" w:firstColumn="0" w:lastColumn="0" w:oddVBand="0" w:evenVBand="0" w:oddHBand="1" w:evenHBand="0" w:firstRowFirstColumn="0" w:firstRowLastColumn="0" w:lastRowFirstColumn="0" w:lastRowLastColumn="0"/>
-          <w:trHeight w:val="340"/>
-        </w:trPr>
-        <w:tc>
-          <w:tcPr>
-            <w:cnfStyle w:val="001000000000" w:firstRow="0" w:lastRow="0" w:firstColumn="1" w:lastColumn="0" w:oddVBand="0" w:evenVBand="0" w:oddHBand="0" w:evenHBand="0" w:firstRowFirstColumn="0" w:firstRowLastColumn="0" w:lastRowFirstColumn="0" w:lastRowLastColumn="0"/>
-            <w:tcW w:w="2535" w:type="dxa"/>
-            <w:noWrap/>
-            <w:hideMark/>
-          </w:tcPr>
-          <w:p>
-            <w:pPr>
-              <w:jc w:val="right"/>
-              <w:rPr>
-                <w:rFonts w:ascii="Calibri" w:eastAsia="Times New Roman" w:hAnsi="Calibri" w:cs="Calibri"/>
-              </w:rPr>
-            </w:pPr>
-            <w:r>
-              <w:rPr>
-                <w:rFonts w:ascii="Calibri" w:eastAsia="Times New Roman" w:hAnsi="Calibri" w:cs="Calibri"/>
-              </w:rPr>
-              <w:t>10</w:t>
-            </w:r>
-          </w:p>
-        </w:tc>
-        <w:tc>
-          <w:tcPr>
-            <w:tcW w:w="3781" w:type="dxa"/>
-            <w:noWrap/>
-            <w:hideMark/>
-          </w:tcPr>
-          <w:p>
-            <w:pPr>
-              <w:jc w:val="right"/>
-              <w:cnfStyle w:val="000000100000" w:firstRow="0" w:lastRow="0" w:firstColumn="0" w:lastColumn="0" w:oddVBand="0" w:evenVBand="0" w:oddHBand="1" w:evenHBand="0" w:firstRowFirstColumn="0" w:firstRowLastColumn="0" w:lastRowFirstColumn="0" w:lastRowLastColumn="0"/>
-              <w:rPr>
-                <w:rFonts w:ascii="Calibri" w:eastAsia="Times New Roman" w:hAnsi="Calibri" w:cs="Calibri"/>
-                <w:b/>
-                <w:bCs/>
-              </w:rPr>
-            </w:pPr>
-            <w:r>
-              <w:rPr>
-                <w:rFonts w:ascii="Calibri" w:eastAsia="Times New Roman" w:hAnsi="Calibri" w:cs="Calibri"/>
-                <w:b/>
-                <w:bCs/>
-              </w:rPr>
-              <w:t>0.555</w:t>
-            </w:r>
-          </w:p>
-        </w:tc>
-      </w:tr>
-      <w:tr>
-        <w:trPr>
-          <w:trHeight w:val="340"/>
-        </w:trPr>
-        <w:tc>
-          <w:tcPr>
-            <w:cnfStyle w:val="001000000000" w:firstRow="0" w:lastRow="0" w:firstColumn="1" w:lastColumn="0" w:oddVBand="0" w:evenVBand="0" w:oddHBand="0" w:evenHBand="0" w:firstRowFirstColumn="0" w:firstRowLastColumn="0" w:lastRowFirstColumn="0" w:lastRowLastColumn="0"/>
-            <w:tcW w:w="2535" w:type="dxa"/>
-            <w:noWrap/>
-            <w:hideMark/>
-          </w:tcPr>
-          <w:p>
-            <w:pPr>
-              <w:jc w:val="right"/>
-              <w:rPr>
-                <w:rFonts w:ascii="Calibri" w:eastAsia="Times New Roman" w:hAnsi="Calibri" w:cs="Calibri"/>
-              </w:rPr>
-            </w:pPr>
-            <w:r>
-              <w:rPr>
-                <w:rFonts w:ascii="Calibri" w:eastAsia="Times New Roman" w:hAnsi="Calibri" w:cs="Calibri"/>
-              </w:rPr>
-              <w:t>14</w:t>
-            </w:r>
-          </w:p>
-        </w:tc>
-        <w:tc>
-          <w:tcPr>
-            <w:tcW w:w="3781" w:type="dxa"/>
-            <w:noWrap/>
-            <w:hideMark/>
-          </w:tcPr>
-          <w:p>
-            <w:pPr>
-              <w:jc w:val="right"/>
-              <w:cnfStyle w:val="000000000000" w:firstRow="0" w:lastRow="0" w:firstColumn="0" w:lastColumn="0" w:oddVBand="0" w:evenVBand="0" w:oddHBand="0" w:evenHBand="0" w:firstRowFirstColumn="0" w:firstRowLastColumn="0" w:lastRowFirstColumn="0" w:lastRowLastColumn="0"/>
-              <w:rPr>
-                <w:rFonts w:ascii="Calibri" w:eastAsia="Times New Roman" w:hAnsi="Calibri" w:cs="Calibri"/>
-              </w:rPr>
-            </w:pPr>
-            <w:r>
-              <w:rPr>
-                <w:rFonts w:ascii="Calibri" w:eastAsia="Times New Roman" w:hAnsi="Calibri" w:cs="Calibri"/>
-              </w:rPr>
-              <w:t>0.475</w:t>
-            </w:r>
-          </w:p>
-        </w:tc>
-      </w:tr>
-    </w:tbl>
-    <w:p/>
-    <w:p/>
     <w:p>
       <w:pPr>
         <w:pStyle w:val="Heading2"/>
@@ -1422,6 +1420,7 @@
         <w:rPr>
           <w:color w:val="auto"/>
         </w:rPr>
+        <w:lastRenderedPageBreak/>
         <w:t>3.</w:t>
       </w:r>
       <w:r>
@@ -1441,6 +1440,9 @@
       <w:r>
         <w:t xml:space="preserve">With </w:t>
       </w:r>
+      <w:r>
+        <w:t xml:space="preserve">number of </w:t>
+      </w:r>
       <w:proofErr w:type="gramStart"/>
       <w:r>
         <w:t>cluster</w:t>
@@ -1451,7 +1453,13 @@
       </w:r>
       <w:proofErr w:type="spellStart"/>
       <w:r>
-        <w:t>Kmeans</w:t>
+        <w:t>K</w:t>
+      </w:r>
+      <w:r>
+        <w:t>M</w:t>
+      </w:r>
+      <w:r>
+        <w:t>eans</w:t>
       </w:r>
       <w:proofErr w:type="spellEnd"/>
       <w:r>
@@ -2961,8 +2969,9 @@
         <w:rPr>
           <w:noProof/>
         </w:rPr>
+        <w:lastRenderedPageBreak/>
         <w:drawing>
-          <wp:inline distT="0" distB="0" distL="0" distR="0" wp14:anchorId="66F896D7" wp14:editId="0E043A83">
+          <wp:inline distT="0" distB="0" distL="0" distR="0" wp14:anchorId="66F896D7" wp14:editId="694EEC4B">
             <wp:extent cx="5943600" cy="1959610"/>
             <wp:effectExtent l="0" t="0" r="0" b="0"/>
             <wp:docPr id="6" name="Picture 6" descr="Graphical user interface&#10;&#10;Description automatically generated with low confidence"/>
@@ -3114,46 +3123,50 @@
       <w:r>
         <w:t xml:space="preserve">I used time since the last transaction to identify churn. I used both empirical and theoretical </w:t>
       </w:r>
+      <w:r>
+        <w:t>ways</w:t>
+      </w:r>
+      <w:r>
+        <w:t xml:space="preserve"> to find the threshold for a churn.</w:t>
+      </w:r>
+    </w:p>
+    <w:p>
+      <w:pPr>
+        <w:pStyle w:val="Heading2"/>
+        <w:rPr>
+          <w:color w:val="auto"/>
+        </w:rPr>
+      </w:pPr>
+      <w:r>
+        <w:rPr>
+          <w:color w:val="auto"/>
+        </w:rPr>
+        <w:t>4.1 Theoretical way with Exponential Distribution</w:t>
+      </w:r>
+    </w:p>
+    <w:p>
+      <w:r>
+        <w:t xml:space="preserve">Using historical data, the time between transactions is following an exponential distribution. I created 10 different </w:t>
+      </w:r>
+      <w:r>
+        <w:t>distributions</w:t>
+      </w:r>
+      <w:r>
+        <w:t xml:space="preserve"> for 10 different clusters by calculating the </w:t>
+      </w:r>
+      <w:r>
+        <w:t>rate and</w:t>
+      </w:r>
+      <w:r>
+        <w:t xml:space="preserve"> </w:t>
+      </w:r>
       <w:proofErr w:type="gramStart"/>
       <w:r>
-        <w:t>way</w:t>
+        <w:t>use</w:t>
       </w:r>
       <w:proofErr w:type="gramEnd"/>
       <w:r>
-        <w:t xml:space="preserve"> to find the threshold for a churn.</w:t>
-      </w:r>
-    </w:p>
-    <w:p>
-      <w:pPr>
-        <w:pStyle w:val="Heading2"/>
-        <w:rPr>
-          <w:color w:val="auto"/>
-        </w:rPr>
-      </w:pPr>
-      <w:r>
-        <w:rPr>
-          <w:color w:val="auto"/>
-        </w:rPr>
-        <w:t>4.1 Theoretical way with Exponential Distribution</w:t>
-      </w:r>
-    </w:p>
-    <w:p>
-      <w:r>
-        <w:t xml:space="preserve">Using historical data, the time between transactions is following an exponential distribution. I created 10 different </w:t>
-      </w:r>
-      <w:r>
-        <w:t>distributions</w:t>
-      </w:r>
-      <w:r>
-        <w:t xml:space="preserve"> for 10 different clusters by calculating the </w:t>
-      </w:r>
-      <w:proofErr w:type="gramStart"/>
-      <w:r>
-        <w:t>rate, and</w:t>
-      </w:r>
-      <w:proofErr w:type="gramEnd"/>
-      <w:r>
-        <w:t xml:space="preserve"> use the inverse CDF to get the threshold. Currently it is set as 90%. This is another big assumption that needs to be consulted with domain experts or doing experiments on.</w:t>
+        <w:t xml:space="preserve"> the inverse CDF to get the threshold. Currently it is set as 90%. This is another big assumption that needs to be consulted with domain experts or doing experiments on.</w:t>
       </w:r>
     </w:p>
     <w:p>
@@ -3648,13 +3661,19 @@
       <w:r>
         <w:t xml:space="preserve">Many of them </w:t>
       </w:r>
+      <w:r>
+        <w:t>show</w:t>
+      </w:r>
+      <w:r>
+        <w:t xml:space="preserve"> proof of churning, for example </w:t>
+      </w:r>
       <w:proofErr w:type="gramStart"/>
       <w:r>
-        <w:t>showing</w:t>
+        <w:t>decreasing</w:t>
       </w:r>
       <w:proofErr w:type="gramEnd"/>
       <w:r>
-        <w:t xml:space="preserve"> proof of churning, for example decreasing in sales amount, less frequent transactions etc.</w:t>
+        <w:t xml:space="preserve"> in sales amount, less frequent transactions etc.</w:t>
       </w:r>
     </w:p>
     <w:p>
@@ -4290,8 +4309,24 @@
         <w:rPr>
           <w:rFonts w:cstheme="minorHAnsi"/>
         </w:rPr>
-        <w:t xml:space="preserve"> https://tsfresh.readthedocs.io/en/latest/</w:t>
-      </w:r>
+        <w:t xml:space="preserve"> </w:t>
+      </w:r>
+      <w:hyperlink r:id="rId17" w:history="1">
+        <w:r>
+          <w:rPr>
+            <w:rStyle w:val="Hyperlink"/>
+            <w:rFonts w:cstheme="minorHAnsi"/>
+          </w:rPr>
+          <w:t>https://tsfresh.readthedocs.io/en/latest/</w:t>
+        </w:r>
+      </w:hyperlink>
+    </w:p>
+    <w:p>
+      <w:pPr>
+        <w:rPr>
+          <w:rFonts w:cstheme="minorHAnsi"/>
+        </w:rPr>
+      </w:pPr>
     </w:p>
     <w:sectPr>
       <w:pgSz w:w="12240" w:h="15840"/>

</xml_diff>